<commit_message>
Added new partially modified Game Design Document
</commit_message>
<xml_diff>
--- a/FinalProjectGameDesignDocument.docx
+++ b/FinalProjectGameDesignDocument.docx
@@ -56,37 +56,49 @@
     <w:p/>
     <w:p>
       <w:r>
-        <w:t>Build a JavaScript game around WebGL, Thr</w:t>
-      </w:r>
-      <w:r>
-        <w:t>eeJS, and the LeapMotion sensor.</w:t>
+        <w:t>Build a</w:t>
+      </w:r>
+      <w:r>
+        <w:t xml:space="preserve"> JavaScript game around the LeapMotion sensor interacting with WebGL (specifically using Babylon.js this time)</w:t>
+      </w:r>
+      <w:r>
+        <w:t>.</w:t>
       </w:r>
       <w:r>
         <w:t xml:space="preserve"> This final project will demonstrate what I have learned in this A</w:t>
       </w:r>
       <w:r>
-        <w:t>dvanced Game class</w:t>
-      </w:r>
-      <w:r>
-        <w:t>. Building</w:t>
-      </w:r>
-      <w:r>
-        <w:t xml:space="preserve"> </w:t>
-      </w:r>
-      <w:r>
-        <w:t xml:space="preserve">the game will </w:t>
-      </w:r>
-      <w:r>
-        <w:t>help</w:t>
-      </w:r>
-      <w:r>
-        <w:t xml:space="preserve"> me</w:t>
-      </w:r>
-      <w:r>
-        <w:t xml:space="preserve"> gain experience in doing user interface interact</w:t>
-      </w:r>
-      <w:r>
-        <w:t>ion with the LeapMotion sensor.</w:t>
+        <w:t>dvanced Game class and in my CS courses</w:t>
+      </w:r>
+      <w:r>
+        <w:t xml:space="preserve">. </w:t>
+      </w:r>
+      <w:r>
+        <w:t>The specific idea behind this game is to give me experience using the LeapMotion to control JavaScript (</w:t>
+      </w:r>
+      <w:r>
+        <w:t>specifically</w:t>
+      </w:r>
+      <w:r>
+        <w:t xml:space="preserve"> WebGL content), and more ge</w:t>
+      </w:r>
+      <w:r>
+        <w:t xml:space="preserve">nerally to explore how </w:t>
+      </w:r>
+      <w:r>
+        <w:t>the LeapMotion sensor could more readily be i</w:t>
+      </w:r>
+      <w:r>
+        <w:t>ntegrated into future student</w:t>
+      </w:r>
+      <w:r>
+        <w:t>’</w:t>
+      </w:r>
+      <w:r>
+        <w:t>s g</w:t>
+      </w:r>
+      <w:r>
+        <w:t>ame projects.</w:t>
       </w:r>
     </w:p>
     <w:p/>
@@ -109,77 +121,82 @@
     <w:p/>
     <w:p>
       <w:r>
-        <w:t xml:space="preserve">Use floating canvas windows in a scenes to display content and act as “buttons”. Use a 3D model of a hand “rigged” and following the motion of my real hand, to touch the canvas windows. I will use WebGL to display the floating canvas windows. I will use a pre-built hand model, built in ThreeJS, that connects easily with </w:t>
-      </w:r>
-      <w:r>
-        <w:t>my LeapMotion for the hand. Any other game logic I write will likely be in vanilla JavaScript. Needless to mention, the WebGL content</w:t>
-      </w:r>
-      <w:r>
-        <w:t xml:space="preserve">, and therefore the game, will be displayed </w:t>
-      </w:r>
-      <w:r>
-        <w:t>in an html page that will render on the browser.</w:t>
-      </w:r>
-    </w:p>
-    <w:p/>
-    <w:p>
-      <w:pPr>
-        <w:rPr>
-          <w:sz w:val="32"/>
-          <w:szCs w:val="32"/>
-        </w:rPr>
-      </w:pPr>
-      <w:r>
-        <w:rPr>
-          <w:b/>
-          <w:sz w:val="32"/>
-          <w:szCs w:val="32"/>
-        </w:rPr>
-        <w:t>Game Description:</w:t>
-      </w:r>
-    </w:p>
-    <w:p/>
-    <w:p>
-      <w:r>
-        <w:t>Each game starts with a set of canvas window’s (each a unique color). Each level, starts with the colored canvases and flashes diffe</w:t>
-      </w:r>
-      <w:r>
-        <w:t xml:space="preserve">rent </w:t>
-      </w:r>
-      <w:r>
-        <w:t>canvases</w:t>
-      </w:r>
-      <w:r>
-        <w:t xml:space="preserve"> in a certain order.</w:t>
-      </w:r>
-      <w:r>
-        <w:t xml:space="preserve"> The user</w:t>
-      </w:r>
-      <w:r>
-        <w:t xml:space="preserve"> needs to use their hand to “touch” the canvases in the correct order and under a certain time limit.</w:t>
-      </w:r>
-    </w:p>
-    <w:p/>
-    <w:p>
-      <w:pPr>
-        <w:rPr>
-          <w:sz w:val="32"/>
-          <w:szCs w:val="32"/>
-        </w:rPr>
-      </w:pPr>
-      <w:r>
-        <w:rPr>
-          <w:b/>
-          <w:sz w:val="32"/>
-          <w:szCs w:val="32"/>
-        </w:rPr>
-        <w:t>Game Assets:</w:t>
-      </w:r>
-    </w:p>
-    <w:p>
+        <w:t xml:space="preserve">Use floating canvas windows in </w:t>
+      </w:r>
       <w:bookmarkStart w:id="0" w:name="_GoBack"/>
       <w:bookmarkEnd w:id="0"/>
-    </w:p>
+      <w:r>
+        <w:t>a scene</w:t>
+      </w:r>
+      <w:r>
+        <w:t xml:space="preserve"> to display content and act as “buttons”. Use a 3D model of a hand “rigged” and following the motion of my real hand, to touch the canvas windows. I will use WebGL to display the floating canvas windows. I will use a pre-built hand model, built in ThreeJS, that connects easily with </w:t>
+      </w:r>
+      <w:r>
+        <w:t>my LeapMotion for the hand. Any other game logic I write will likely be in vanilla JavaScript. Needless to mention, the WebGL content</w:t>
+      </w:r>
+      <w:r>
+        <w:t xml:space="preserve">, and therefore the game, will be displayed </w:t>
+      </w:r>
+      <w:r>
+        <w:t>in an html page that will render on the browser.</w:t>
+      </w:r>
+    </w:p>
+    <w:p/>
+    <w:p>
+      <w:pPr>
+        <w:rPr>
+          <w:sz w:val="32"/>
+          <w:szCs w:val="32"/>
+        </w:rPr>
+      </w:pPr>
+      <w:r>
+        <w:rPr>
+          <w:b/>
+          <w:sz w:val="32"/>
+          <w:szCs w:val="32"/>
+        </w:rPr>
+        <w:t>Game Description:</w:t>
+      </w:r>
+    </w:p>
+    <w:p/>
+    <w:p>
+      <w:r>
+        <w:t>Each game starts with a set of canvas window’s (each a unique color). Each level, starts with the colored canvases and flashes diffe</w:t>
+      </w:r>
+      <w:r>
+        <w:t xml:space="preserve">rent </w:t>
+      </w:r>
+      <w:r>
+        <w:t>canvases</w:t>
+      </w:r>
+      <w:r>
+        <w:t xml:space="preserve"> in a certain order.</w:t>
+      </w:r>
+      <w:r>
+        <w:t xml:space="preserve"> The user</w:t>
+      </w:r>
+      <w:r>
+        <w:t xml:space="preserve"> needs to use their hand to “touch” the canvases in the correct order and under a certain time limit.</w:t>
+      </w:r>
+    </w:p>
+    <w:p/>
+    <w:p>
+      <w:pPr>
+        <w:rPr>
+          <w:sz w:val="32"/>
+          <w:szCs w:val="32"/>
+        </w:rPr>
+      </w:pPr>
+      <w:r>
+        <w:rPr>
+          <w:b/>
+          <w:sz w:val="32"/>
+          <w:szCs w:val="32"/>
+        </w:rPr>
+        <w:t>Game Assets:</w:t>
+      </w:r>
+    </w:p>
+    <w:p/>
     <w:p>
       <w:pPr>
         <w:rPr>
@@ -306,6 +323,7 @@
         <w:rPr>
           <w:b/>
         </w:rPr>
+        <w:lastRenderedPageBreak/>
         <w:t>Game Play:</w:t>
       </w:r>
       <w:r>
@@ -339,7 +357,6 @@
           <w:sz w:val="32"/>
           <w:szCs w:val="32"/>
         </w:rPr>
-        <w:lastRenderedPageBreak/>
         <w:t>Game Object Mechanics:</w:t>
       </w:r>
     </w:p>
@@ -1512,7 +1529,7 @@
 </file>
 
 <file path=customXml/itemProps1.xml><?xml version="1.0" encoding="utf-8"?>
-<ds:datastoreItem xmlns:ds="http://schemas.openxmlformats.org/officeDocument/2006/customXml" ds:itemID="{C2E51956-BD11-8640-8B91-7FA19C04F1BD}">
+<ds:datastoreItem xmlns:ds="http://schemas.openxmlformats.org/officeDocument/2006/customXml" ds:itemID="{602E3BD7-B008-F946-804C-B9FDFD22ACE0}">
   <ds:schemaRefs>
     <ds:schemaRef ds:uri="http://schemas.openxmlformats.org/officeDocument/2006/bibliography"/>
   </ds:schemaRefs>

</xml_diff>